<commit_message>
Save d3 B programs 11/13
</commit_message>
<xml_diff>
--- a/homework/hw9/HW- Data Journalism and D3.docx
+++ b/homework/hw9/HW- Data Journalism and D3.docx
@@ -3297,6 +3297,65 @@
     </w:p>
     <w:p>
       <w:pPr>
+        <w:pStyle w:val="normal0"/>
+        <w:spacing w:before="300" w:after="480"/>
+        <w:ind w:left="720"/>
+        <w:contextualSpacing/>
+        <w:rPr>
+          <w:color w:val="24292E"/>
+          <w:sz w:val="24"/>
+          <w:szCs w:val="24"/>
+        </w:rPr>
+      </w:pPr>
+    </w:p>
+    <w:p>
+      <w:pPr>
+        <w:pStyle w:val="normal0"/>
+        <w:spacing w:before="300" w:after="480"/>
+        <w:ind w:left="720"/>
+        <w:contextualSpacing/>
+        <w:rPr>
+          <w:b/>
+          <w:color w:val="24292E"/>
+          <w:sz w:val="24"/>
+          <w:szCs w:val="24"/>
+        </w:rPr>
+      </w:pPr>
+      <w:r>
+        <w:rPr>
+          <w:b/>
+          <w:color w:val="24292E"/>
+          <w:sz w:val="24"/>
+          <w:szCs w:val="24"/>
+        </w:rPr>
+        <w:t>Slope graph highlight line fade others:</w:t>
+      </w:r>
+    </w:p>
+    <w:p>
+      <w:pPr>
+        <w:pStyle w:val="normal0"/>
+        <w:spacing w:before="300" w:after="480"/>
+        <w:ind w:left="720"/>
+        <w:contextualSpacing/>
+        <w:rPr>
+          <w:color w:val="24292E"/>
+          <w:sz w:val="24"/>
+          <w:szCs w:val="24"/>
+        </w:rPr>
+      </w:pPr>
+      <w:hyperlink r:id="rId27" w:history="1">
+        <w:r>
+          <w:rPr>
+            <w:rStyle w:val="Hyperlink"/>
+            <w:sz w:val="24"/>
+            <w:szCs w:val="24"/>
+          </w:rPr>
+          <w:t>http://bl.ocks.org/eesur/a4679ee453aa9357977c</w:t>
+        </w:r>
+      </w:hyperlink>
+    </w:p>
+    <w:p>
+      <w:pPr>
         <w:pStyle w:val="Heading4"/>
         <w:keepNext w:val="0"/>
         <w:keepLines w:val="0"/>
@@ -3350,9 +3409,18 @@
           <w:sz w:val="24"/>
           <w:szCs w:val="24"/>
         </w:rPr>
-        <w:t xml:space="preserve"> plugin developed by </w:t>
-      </w:r>
-      <w:hyperlink r:id="rId27">
+        <w:t xml:space="preserve"> plugin </w:t>
+      </w:r>
+      <w:r>
+        <w:rPr>
+          <w:color w:val="24292E"/>
+          <w:sz w:val="24"/>
+          <w:szCs w:val="24"/>
+        </w:rPr>
+        <w:lastRenderedPageBreak/>
+        <w:t xml:space="preserve">developed by </w:t>
+      </w:r>
+      <w:hyperlink r:id="rId28">
         <w:r>
           <w:rPr>
             <w:color w:val="0366D6"/>
@@ -3389,7 +3457,6 @@
           <w:sz w:val="24"/>
           <w:szCs w:val="24"/>
         </w:rPr>
-        <w:lastRenderedPageBreak/>
         <w:drawing>
           <wp:inline distT="114300" distB="114300" distL="114300" distR="114300">
             <wp:extent cx="5943600" cy="4229100"/>
@@ -3404,7 +3471,7 @@
                     <pic:cNvPicPr preferRelativeResize="0"/>
                   </pic:nvPicPr>
                   <pic:blipFill>
-                    <a:blip r:embed="rId28"/>
+                    <a:blip r:embed="rId29"/>
                     <a:srcRect/>
                     <a:stretch>
                       <a:fillRect/>
@@ -3445,7 +3512,7 @@
         </w:rPr>
         <w:t xml:space="preserve">Check out </w:t>
       </w:r>
-      <w:hyperlink r:id="rId29">
+      <w:hyperlink r:id="rId30">
         <w:r>
           <w:rPr>
             <w:color w:val="0366D6"/>
@@ -3599,16 +3666,8 @@
           <w:sz w:val="24"/>
           <w:szCs w:val="24"/>
         </w:rPr>
-        <w:t xml:space="preserve">Add a function to your scatter plot that changes the look of your svg whenever the size of your window/iframe changes. D3 lacks a one-size-fits-all approach to mobile since every graph will look different depending on the topic and developer. You'll need to decide what </w:t>
-      </w:r>
-      <w:r>
-        <w:rPr>
-          <w:color w:val="24292E"/>
-          <w:sz w:val="24"/>
-          <w:szCs w:val="24"/>
-        </w:rPr>
         <w:lastRenderedPageBreak/>
-        <w:t xml:space="preserve">attributes to morph for whenever the screen size changes. Make sure that the graph is visible in the </w:t>
+        <w:t xml:space="preserve">Add a function to your scatter plot that changes the look of your svg whenever the size of your window/iframe changes. D3 lacks a one-size-fits-all approach to mobile since every graph will look different depending on the topic and developer. You'll need to decide what attributes to morph for whenever the screen size changes. Make sure that the graph is visible in the </w:t>
       </w:r>
       <w:r>
         <w:rPr>
@@ -3659,7 +3718,7 @@
                     <pic:cNvPicPr preferRelativeResize="0"/>
                   </pic:nvPicPr>
                   <pic:blipFill>
-                    <a:blip r:embed="rId30"/>
+                    <a:blip r:embed="rId31"/>
                     <a:srcRect/>
                     <a:stretch>
                       <a:fillRect/>
@@ -3784,6 +3843,7 @@
         <w:contextualSpacing/>
       </w:pPr>
       <w:r>
+        <w:lastRenderedPageBreak/>
         <w:fldChar w:fldCharType="end"/>
       </w:r>
       <w:r>
@@ -3792,16 +3852,7 @@
           <w:sz w:val="24"/>
           <w:szCs w:val="24"/>
         </w:rPr>
-        <w:t xml:space="preserve">Note: Some of the code in these articles will be outdated, like the axis code—each was written before D3 4.0. Regardless, the core concept remains the same: build a </w:t>
-      </w:r>
-      <w:r>
-        <w:rPr>
-          <w:color w:val="24292E"/>
-          <w:sz w:val="24"/>
-          <w:szCs w:val="24"/>
-        </w:rPr>
-        <w:lastRenderedPageBreak/>
-        <w:t xml:space="preserve">function to resize your chart and fire it with </w:t>
+        <w:t xml:space="preserve">Note: Some of the code in these articles will be outdated, like the axis code—each was written before D3 4.0. Regardless, the core concept remains the same: build a function to resize your chart and fire it with </w:t>
       </w:r>
       <w:r>
         <w:rPr>

</xml_diff>